<commit_message>
finish the report and the big M prints
</commit_message>
<xml_diff>
--- a/Report.docx
+++ b/Report.docx
@@ -1524,6 +1524,14 @@
     </w:p>
     <w:p>
       <w:pPr>
+        <w:spacing w:after="0"/>
+        <w:rPr>
+          <w:rFonts w:cstheme="majorBidi"/>
+        </w:rPr>
+      </w:pPr>
+    </w:p>
+    <w:p>
+      <w:pPr>
         <w:spacing w:before="120" w:after="0"/>
         <w:rPr>
           <w:rFonts w:cstheme="majorBidi"/>
@@ -1661,7 +1669,7 @@
           <w:sz w:val="28"/>
           <w:szCs w:val="28"/>
         </w:rPr>
-        <w:t>Z</w:t>
+        <w:t>Z,</w:t>
       </w:r>
       <w:r>
         <w:rPr>
@@ -1669,33 +1677,33 @@
           <w:sz w:val="28"/>
           <w:szCs w:val="28"/>
         </w:rPr>
-        <w:t>,</w:t>
-      </w:r>
+        <w:t xml:space="preserve"> </w:t>
+      </w:r>
+      <w:proofErr w:type="spellStart"/>
       <w:r>
         <w:rPr>
           <w:rFonts w:cstheme="majorBidi"/>
           <w:sz w:val="28"/>
           <w:szCs w:val="28"/>
         </w:rPr>
-        <w:t xml:space="preserve"> </w:t>
-      </w:r>
-      <w:proofErr w:type="spellStart"/>
+        <w:t>urv</w:t>
+      </w:r>
+      <w:proofErr w:type="spellEnd"/>
       <w:r>
         <w:rPr>
           <w:rFonts w:cstheme="majorBidi"/>
           <w:sz w:val="28"/>
           <w:szCs w:val="28"/>
         </w:rPr>
-        <w:t>urv</w:t>
-      </w:r>
-      <w:proofErr w:type="spellEnd"/>
+        <w:t>,</w:t>
+      </w:r>
       <w:r>
         <w:rPr>
           <w:rFonts w:cstheme="majorBidi"/>
           <w:sz w:val="28"/>
           <w:szCs w:val="28"/>
         </w:rPr>
-        <w:t>,</w:t>
+        <w:t xml:space="preserve"> </w:t>
       </w:r>
       <w:r>
         <w:rPr>
@@ -1703,23 +1711,7 @@
           <w:sz w:val="28"/>
           <w:szCs w:val="28"/>
         </w:rPr>
-        <w:t xml:space="preserve"> </w:t>
-      </w:r>
-      <w:r>
-        <w:rPr>
-          <w:rFonts w:cstheme="majorBidi"/>
-          <w:sz w:val="28"/>
-          <w:szCs w:val="28"/>
-        </w:rPr>
-        <w:t>signs</w:t>
-      </w:r>
-      <w:r>
-        <w:rPr>
-          <w:rFonts w:cstheme="majorBidi"/>
-          <w:sz w:val="28"/>
-          <w:szCs w:val="28"/>
-        </w:rPr>
-        <w:t>,</w:t>
+        <w:t>signs,</w:t>
       </w:r>
       <w:r>
         <w:rPr>
@@ -2375,6 +2367,7 @@
         <w:rPr>
           <w:rFonts w:cstheme="majorBidi"/>
         </w:rPr>
+        <w:lastRenderedPageBreak/>
         <w:t>This allows for step-by-step tracking of the method's progress.</w:t>
       </w:r>
     </w:p>
@@ -2397,7 +2390,6 @@
           <w:sz w:val="28"/>
           <w:szCs w:val="28"/>
         </w:rPr>
-        <w:lastRenderedPageBreak/>
         <w:t>5</w:t>
       </w:r>
       <w:r>
@@ -3392,6 +3384,7 @@
         <w:rPr>
           <w:rFonts w:cstheme="majorBidi"/>
         </w:rPr>
+        <w:lastRenderedPageBreak/>
         <w:t xml:space="preserve">Calls the </w:t>
       </w:r>
       <w:r>
@@ -3424,7 +3417,6 @@
         <w:rPr>
           <w:rFonts w:cstheme="majorBidi"/>
         </w:rPr>
-        <w:lastRenderedPageBreak/>
         <w:t>Outputs the final values of variables and the optimal value of Z.</w:t>
       </w:r>
     </w:p>
@@ -3446,6 +3438,7 @@
     </w:p>
     <w:p>
       <w:pPr>
+        <w:spacing w:after="0"/>
         <w:rPr>
           <w:rFonts w:cstheme="majorBidi"/>
           <w:b/>
@@ -4222,6 +4215,7 @@
         <w:rPr>
           <w:rFonts w:cstheme="majorBidi"/>
         </w:rPr>
+        <w:lastRenderedPageBreak/>
         <w:t>Incorporates goal constraints into the simplex tableau.</w:t>
       </w:r>
     </w:p>
@@ -4240,7 +4234,6 @@
         <w:rPr>
           <w:rFonts w:cstheme="majorBidi"/>
         </w:rPr>
-        <w:lastRenderedPageBreak/>
         <w:t>Updates the right-hand side values (Gb).</w:t>
       </w:r>
     </w:p>
@@ -4542,7 +4535,9 @@
           <w:u w:val="single"/>
         </w:rPr>
       </w:pPr>
-      <w:r>
+    </w:p>
+    <w:p>
+      <w:pPr>
         <w:rPr>
           <w:rFonts w:cstheme="majorBidi"/>
           <w:b/>
@@ -4551,6 +4546,125 @@
           <w:szCs w:val="32"/>
           <w:u w:val="single"/>
         </w:rPr>
+      </w:pPr>
+    </w:p>
+    <w:p>
+      <w:pPr>
+        <w:rPr>
+          <w:rFonts w:cstheme="majorBidi"/>
+          <w:b/>
+          <w:bCs/>
+          <w:sz w:val="32"/>
+          <w:szCs w:val="32"/>
+          <w:u w:val="single"/>
+        </w:rPr>
+      </w:pPr>
+    </w:p>
+    <w:p>
+      <w:pPr>
+        <w:rPr>
+          <w:rFonts w:cstheme="majorBidi"/>
+          <w:b/>
+          <w:bCs/>
+          <w:sz w:val="32"/>
+          <w:szCs w:val="32"/>
+          <w:u w:val="single"/>
+        </w:rPr>
+      </w:pPr>
+    </w:p>
+    <w:p>
+      <w:pPr>
+        <w:rPr>
+          <w:rFonts w:cstheme="majorBidi"/>
+          <w:b/>
+          <w:bCs/>
+          <w:sz w:val="32"/>
+          <w:szCs w:val="32"/>
+          <w:u w:val="single"/>
+        </w:rPr>
+      </w:pPr>
+    </w:p>
+    <w:p>
+      <w:pPr>
+        <w:rPr>
+          <w:rFonts w:cstheme="majorBidi"/>
+          <w:b/>
+          <w:bCs/>
+          <w:sz w:val="32"/>
+          <w:szCs w:val="32"/>
+          <w:u w:val="single"/>
+        </w:rPr>
+      </w:pPr>
+    </w:p>
+    <w:p>
+      <w:pPr>
+        <w:rPr>
+          <w:rFonts w:cstheme="majorBidi"/>
+          <w:b/>
+          <w:bCs/>
+          <w:sz w:val="32"/>
+          <w:szCs w:val="32"/>
+          <w:u w:val="single"/>
+        </w:rPr>
+      </w:pPr>
+    </w:p>
+    <w:p>
+      <w:pPr>
+        <w:rPr>
+          <w:rFonts w:cstheme="majorBidi"/>
+          <w:b/>
+          <w:bCs/>
+          <w:sz w:val="32"/>
+          <w:szCs w:val="32"/>
+          <w:u w:val="single"/>
+        </w:rPr>
+      </w:pPr>
+    </w:p>
+    <w:p>
+      <w:pPr>
+        <w:rPr>
+          <w:rFonts w:cstheme="majorBidi"/>
+          <w:b/>
+          <w:bCs/>
+          <w:sz w:val="32"/>
+          <w:szCs w:val="32"/>
+          <w:u w:val="single"/>
+        </w:rPr>
+      </w:pPr>
+    </w:p>
+    <w:p>
+      <w:pPr>
+        <w:rPr>
+          <w:rFonts w:cstheme="majorBidi"/>
+          <w:b/>
+          <w:bCs/>
+          <w:sz w:val="32"/>
+          <w:szCs w:val="32"/>
+          <w:u w:val="single"/>
+        </w:rPr>
+      </w:pPr>
+    </w:p>
+    <w:p>
+      <w:pPr>
+        <w:rPr>
+          <w:rFonts w:cstheme="majorBidi"/>
+          <w:b/>
+          <w:bCs/>
+          <w:sz w:val="32"/>
+          <w:szCs w:val="32"/>
+          <w:u w:val="single"/>
+        </w:rPr>
+      </w:pPr>
+      <w:r>
+        <w:rPr>
+          <w:rFonts w:cstheme="majorBidi"/>
+          <w:b/>
+          <w:bCs/>
+          <w:sz w:val="32"/>
+          <w:szCs w:val="32"/>
+          <w:u w:val="single"/>
+        </w:rPr>
+        <w:lastRenderedPageBreak/>
         <w:t>Sample runs:</w:t>
       </w:r>
     </w:p>
@@ -4574,7 +4688,7 @@
           <w:szCs w:val="28"/>
         </w:rPr>
         <w:drawing>
-          <wp:anchor distT="0" distB="0" distL="114300" distR="114300" simplePos="0" relativeHeight="251660288" behindDoc="1" locked="0" layoutInCell="1" allowOverlap="1" wp14:anchorId="5A46930F" wp14:editId="3295138A">
+          <wp:anchor distT="0" distB="0" distL="114300" distR="114300" simplePos="0" relativeHeight="251660288" behindDoc="1" locked="0" layoutInCell="1" allowOverlap="1" wp14:anchorId="5A46930F" wp14:editId="26BCD1D4">
             <wp:simplePos x="0" y="0"/>
             <wp:positionH relativeFrom="margin">
               <wp:align>right</wp:align>
@@ -4758,6 +4872,147 @@
           <w:szCs w:val="28"/>
         </w:rPr>
         <w:lastRenderedPageBreak/>
+        <w:drawing>
+          <wp:anchor distT="0" distB="0" distL="114300" distR="114300" simplePos="0" relativeHeight="251665408" behindDoc="1" locked="0" layoutInCell="1" allowOverlap="1" wp14:anchorId="33A46B0D" wp14:editId="48425345">
+            <wp:simplePos x="0" y="0"/>
+            <wp:positionH relativeFrom="margin">
+              <wp:align>right</wp:align>
+            </wp:positionH>
+            <wp:positionV relativeFrom="paragraph">
+              <wp:posOffset>4480560</wp:posOffset>
+            </wp:positionV>
+            <wp:extent cx="5943600" cy="3734435"/>
+            <wp:effectExtent l="0" t="0" r="0" b="0"/>
+            <wp:wrapTight wrapText="bothSides">
+              <wp:wrapPolygon edited="0">
+                <wp:start x="0" y="0"/>
+                <wp:lineTo x="0" y="21486"/>
+                <wp:lineTo x="21531" y="21486"/>
+                <wp:lineTo x="21531" y="0"/>
+                <wp:lineTo x="0" y="0"/>
+              </wp:wrapPolygon>
+            </wp:wrapTight>
+            <wp:docPr id="1089561306" name="Picture 1" descr="A screenshot of a computer&#10;&#10;AI-generated content may be incorrect."/>
+            <wp:cNvGraphicFramePr>
+              <a:graphicFrameLocks xmlns:a="http://schemas.openxmlformats.org/drawingml/2006/main" noChangeAspect="1"/>
+            </wp:cNvGraphicFramePr>
+            <a:graphic xmlns:a="http://schemas.openxmlformats.org/drawingml/2006/main">
+              <a:graphicData uri="http://schemas.openxmlformats.org/drawingml/2006/picture">
+                <pic:pic xmlns:pic="http://schemas.openxmlformats.org/drawingml/2006/picture">
+                  <pic:nvPicPr>
+                    <pic:cNvPr id="1089561306" name="Picture 1" descr="A screenshot of a computer&#10;&#10;AI-generated content may be incorrect."/>
+                    <pic:cNvPicPr/>
+                  </pic:nvPicPr>
+                  <pic:blipFill>
+                    <a:blip r:embed="rId8">
+                      <a:extLst>
+                        <a:ext uri="{28A0092B-C50C-407E-A947-70E740481C1C}">
+                          <a14:useLocalDpi xmlns:a14="http://schemas.microsoft.com/office/drawing/2010/main" val="0"/>
+                        </a:ext>
+                      </a:extLst>
+                    </a:blip>
+                    <a:stretch>
+                      <a:fillRect/>
+                    </a:stretch>
+                  </pic:blipFill>
+                  <pic:spPr>
+                    <a:xfrm>
+                      <a:off x="0" y="0"/>
+                      <a:ext cx="5943600" cy="3734435"/>
+                    </a:xfrm>
+                    <a:prstGeom prst="rect">
+                      <a:avLst/>
+                    </a:prstGeom>
+                  </pic:spPr>
+                </pic:pic>
+              </a:graphicData>
+            </a:graphic>
+            <wp14:sizeRelV relativeFrom="margin">
+              <wp14:pctHeight>0</wp14:pctHeight>
+            </wp14:sizeRelV>
+          </wp:anchor>
+        </w:drawing>
+      </w:r>
+      <w:r>
+        <w:rPr>
+          <w:rFonts w:cstheme="majorBidi"/>
+          <w:b/>
+          <w:bCs/>
+          <w:sz w:val="28"/>
+          <w:szCs w:val="28"/>
+        </w:rPr>
+        <w:drawing>
+          <wp:anchor distT="0" distB="0" distL="114300" distR="114300" simplePos="0" relativeHeight="251666432" behindDoc="1" locked="0" layoutInCell="1" allowOverlap="1" wp14:anchorId="659DA11E" wp14:editId="2DC013A9">
+            <wp:simplePos x="0" y="0"/>
+            <wp:positionH relativeFrom="margin">
+              <wp:align>right</wp:align>
+            </wp:positionH>
+            <wp:positionV relativeFrom="paragraph">
+              <wp:posOffset>358140</wp:posOffset>
+            </wp:positionV>
+            <wp:extent cx="5943600" cy="4154170"/>
+            <wp:effectExtent l="0" t="0" r="0" b="0"/>
+            <wp:wrapTight wrapText="bothSides">
+              <wp:wrapPolygon edited="0">
+                <wp:start x="0" y="0"/>
+                <wp:lineTo x="0" y="21494"/>
+                <wp:lineTo x="21531" y="21494"/>
+                <wp:lineTo x="21531" y="0"/>
+                <wp:lineTo x="0" y="0"/>
+              </wp:wrapPolygon>
+            </wp:wrapTight>
+            <wp:docPr id="785607041" name="Picture 1" descr="A screenshot of a computer&#10;&#10;AI-generated content may be incorrect."/>
+            <wp:cNvGraphicFramePr>
+              <a:graphicFrameLocks xmlns:a="http://schemas.openxmlformats.org/drawingml/2006/main" noChangeAspect="1"/>
+            </wp:cNvGraphicFramePr>
+            <a:graphic xmlns:a="http://schemas.openxmlformats.org/drawingml/2006/main">
+              <a:graphicData uri="http://schemas.openxmlformats.org/drawingml/2006/picture">
+                <pic:pic xmlns:pic="http://schemas.openxmlformats.org/drawingml/2006/picture">
+                  <pic:nvPicPr>
+                    <pic:cNvPr id="785607041" name="Picture 1" descr="A screenshot of a computer&#10;&#10;AI-generated content may be incorrect."/>
+                    <pic:cNvPicPr/>
+                  </pic:nvPicPr>
+                  <pic:blipFill>
+                    <a:blip r:embed="rId9">
+                      <a:extLst>
+                        <a:ext uri="{28A0092B-C50C-407E-A947-70E740481C1C}">
+                          <a14:useLocalDpi xmlns:a14="http://schemas.microsoft.com/office/drawing/2010/main" val="0"/>
+                        </a:ext>
+                      </a:extLst>
+                    </a:blip>
+                    <a:stretch>
+                      <a:fillRect/>
+                    </a:stretch>
+                  </pic:blipFill>
+                  <pic:spPr>
+                    <a:xfrm>
+                      <a:off x="0" y="0"/>
+                      <a:ext cx="5943600" cy="4154170"/>
+                    </a:xfrm>
+                    <a:prstGeom prst="rect">
+                      <a:avLst/>
+                    </a:prstGeom>
+                  </pic:spPr>
+                </pic:pic>
+              </a:graphicData>
+            </a:graphic>
+            <wp14:sizeRelH relativeFrom="margin">
+              <wp14:pctWidth>0</wp14:pctWidth>
+            </wp14:sizeRelH>
+            <wp14:sizeRelV relativeFrom="margin">
+              <wp14:pctHeight>0</wp14:pctHeight>
+            </wp14:sizeRelV>
+          </wp:anchor>
+        </w:drawing>
+      </w:r>
+      <w:r>
+        <w:rPr>
+          <w:rFonts w:cstheme="majorBidi"/>
+          <w:b/>
+          <w:bCs/>
+          <w:sz w:val="28"/>
+          <w:szCs w:val="28"/>
+        </w:rPr>
         <w:t>Big-M Method:</w:t>
       </w:r>
     </w:p>
@@ -4792,7 +5047,7 @@
           <w:szCs w:val="28"/>
         </w:rPr>
         <w:drawing>
-          <wp:anchor distT="0" distB="0" distL="114300" distR="114300" simplePos="0" relativeHeight="251662336" behindDoc="1" locked="0" layoutInCell="1" allowOverlap="1" wp14:anchorId="7607FDFE" wp14:editId="46F4E221">
+          <wp:anchor distT="0" distB="0" distL="114300" distR="114300" simplePos="0" relativeHeight="251662336" behindDoc="1" locked="0" layoutInCell="1" allowOverlap="1" wp14:anchorId="7607FDFE" wp14:editId="6887E7E4">
             <wp:simplePos x="0" y="0"/>
             <wp:positionH relativeFrom="margin">
               <wp:align>right</wp:align>
@@ -4823,7 +5078,7 @@
                     <pic:cNvPicPr/>
                   </pic:nvPicPr>
                   <pic:blipFill>
-                    <a:blip r:embed="rId8">
+                    <a:blip r:embed="rId10">
                       <a:extLst>
                         <a:ext uri="{28A0092B-C50C-407E-A947-70E740481C1C}">
                           <a14:useLocalDpi xmlns:a14="http://schemas.microsoft.com/office/drawing/2010/main" val="0"/>
@@ -4859,6 +5114,12 @@
         </w:rPr>
         <w:t>Two-Phase Method:</w:t>
       </w:r>
+      <w:r>
+        <w:rPr>
+          <w:noProof/>
+        </w:rPr>
+        <w:t xml:space="preserve"> </w:t>
+      </w:r>
     </w:p>
     <w:p>
       <w:pPr>
@@ -4902,7 +5163,7 @@
                     <pic:cNvPicPr/>
                   </pic:nvPicPr>
                   <pic:blipFill>
-                    <a:blip r:embed="rId9"/>
+                    <a:blip r:embed="rId11"/>
                     <a:stretch>
                       <a:fillRect/>
                     </a:stretch>
@@ -4948,7 +5209,7 @@
                     <pic:cNvPicPr/>
                   </pic:nvPicPr>
                   <pic:blipFill>
-                    <a:blip r:embed="rId10"/>
+                    <a:blip r:embed="rId12"/>
                     <a:stretch>
                       <a:fillRect/>
                     </a:stretch>
@@ -4990,7 +5251,7 @@
         </w:rPr>
         <w:lastRenderedPageBreak/>
         <w:drawing>
-          <wp:anchor distT="0" distB="0" distL="114300" distR="114300" simplePos="0" relativeHeight="251663360" behindDoc="1" locked="0" layoutInCell="1" allowOverlap="1" wp14:anchorId="189C2E28" wp14:editId="265F56E3">
+          <wp:anchor distT="0" distB="0" distL="114300" distR="114300" simplePos="0" relativeHeight="251663360" behindDoc="1" locked="0" layoutInCell="1" allowOverlap="1" wp14:anchorId="189C2E28" wp14:editId="2E7056C0">
             <wp:simplePos x="0" y="0"/>
             <wp:positionH relativeFrom="margin">
               <wp:align>right</wp:align>
@@ -5021,7 +5282,7 @@
                     <pic:cNvPicPr/>
                   </pic:nvPicPr>
                   <pic:blipFill>
-                    <a:blip r:embed="rId11" cstate="print">
+                    <a:blip r:embed="rId13" cstate="print">
                       <a:extLst>
                         <a:ext uri="{28A0092B-C50C-407E-A947-70E740481C1C}">
                           <a14:useLocalDpi xmlns:a14="http://schemas.microsoft.com/office/drawing/2010/main" val="0"/>
@@ -5110,7 +5371,7 @@
                     <pic:cNvPicPr/>
                   </pic:nvPicPr>
                   <pic:blipFill>
-                    <a:blip r:embed="rId12">
+                    <a:blip r:embed="rId14">
                       <a:extLst>
                         <a:ext uri="{28A0092B-C50C-407E-A947-70E740481C1C}">
                           <a14:useLocalDpi xmlns:a14="http://schemas.microsoft.com/office/drawing/2010/main" val="0"/>
@@ -5166,7 +5427,7 @@
                     <pic:cNvPicPr/>
                   </pic:nvPicPr>
                   <pic:blipFill>
-                    <a:blip r:embed="rId13"/>
+                    <a:blip r:embed="rId15"/>
                     <a:stretch>
                       <a:fillRect/>
                     </a:stretch>
@@ -11373,6 +11634,7 @@
   <w:style w:type="character" w:default="1" w:styleId="DefaultParagraphFont">
     <w:name w:val="Default Paragraph Font"/>
     <w:uiPriority w:val="1"/>
+    <w:semiHidden/>
     <w:unhideWhenUsed/>
   </w:style>
   <w:style w:type="table" w:default="1" w:styleId="TableNormal">

</xml_diff>